<commit_message>
Final version of data parsing assignment 3/18
</commit_message>
<xml_diff>
--- a/convert_txt_to_data_formats/inclass_dataparsing.docx
+++ b/convert_txt_to_data_formats/inclass_dataparsing.docx
@@ -47,8 +47,13 @@
       </w:r>
       <w:r>
         <w:br/>
-        <w:t>Carson Yakligian</w:t>
-      </w:r>
+        <w:t xml:space="preserve">Carson </w:t>
+      </w:r>
+      <w:proofErr w:type="spellStart"/>
+      <w:r>
+        <w:t>Yakligian</w:t>
+      </w:r>
+      <w:proofErr w:type="spellEnd"/>
       <w:r>
         <w:br/>
         <w:t>Eric Koenig Gonzalez</w:t>
@@ -70,9 +75,33 @@
         <w:t>In-Class: Data Parsing</w:t>
       </w:r>
     </w:p>
-    <w:p/>
     <w:p>
-      <w:r>
+      <w:hyperlink r:id="rId4" w:history="1">
+        <w:r>
+          <w:rPr>
+            <w:rStyle w:val="Hyperlink"/>
+          </w:rPr>
+          <w:t>GitHub l</w:t>
+        </w:r>
+        <w:r>
+          <w:rPr>
+            <w:rStyle w:val="Hyperlink"/>
+          </w:rPr>
+          <w:t>i</w:t>
+        </w:r>
+        <w:r>
+          <w:rPr>
+            <w:rStyle w:val="Hyperlink"/>
+          </w:rPr>
+          <w:t>nk</w:t>
+        </w:r>
+      </w:hyperlink>
+    </w:p>
+    <w:p>
+      <w:r>
+        <w:rPr>
+          <w:noProof/>
+        </w:rPr>
         <w:drawing>
           <wp:inline distT="0" distB="0" distL="0" distR="0" wp14:anchorId="63A65D61" wp14:editId="4BC3456F">
             <wp:extent cx="5943600" cy="4559300"/>
@@ -89,7 +118,7 @@
                     <pic:cNvPicPr/>
                   </pic:nvPicPr>
                   <pic:blipFill>
-                    <a:blip r:embed="rId4"/>
+                    <a:blip r:embed="rId5"/>
                     <a:stretch>
                       <a:fillRect/>
                     </a:stretch>
@@ -117,6 +146,9 @@
     </w:p>
     <w:p>
       <w:r>
+        <w:rPr>
+          <w:noProof/>
+        </w:rPr>
         <w:drawing>
           <wp:inline distT="0" distB="0" distL="0" distR="0" wp14:anchorId="6484F74B" wp14:editId="2184D4F4">
             <wp:extent cx="4643433" cy="1492250"/>
@@ -133,7 +165,7 @@
                     <pic:cNvPicPr/>
                   </pic:nvPicPr>
                   <pic:blipFill>
-                    <a:blip r:embed="rId5"/>
+                    <a:blip r:embed="rId6"/>
                     <a:stretch>
                       <a:fillRect/>
                     </a:stretch>
@@ -170,6 +202,9 @@
     </w:p>
     <w:p>
       <w:r>
+        <w:rPr>
+          <w:noProof/>
+        </w:rPr>
         <w:drawing>
           <wp:inline distT="0" distB="0" distL="0" distR="0" wp14:anchorId="66673DBC" wp14:editId="7E410F31">
             <wp:extent cx="5943600" cy="3528695"/>
@@ -186,7 +221,7 @@
                     <pic:cNvPicPr/>
                   </pic:nvPicPr>
                   <pic:blipFill>
-                    <a:blip r:embed="rId6"/>
+                    <a:blip r:embed="rId7"/>
                     <a:stretch>
                       <a:fillRect/>
                     </a:stretch>
@@ -223,6 +258,9 @@
     </w:p>
     <w:p>
       <w:r>
+        <w:rPr>
+          <w:noProof/>
+        </w:rPr>
         <w:drawing>
           <wp:inline distT="0" distB="0" distL="0" distR="0" wp14:anchorId="5C0D6471" wp14:editId="6DAE67CD">
             <wp:extent cx="4562475" cy="3592461"/>
@@ -239,7 +277,7 @@
                     <pic:cNvPicPr/>
                   </pic:nvPicPr>
                   <pic:blipFill>
-                    <a:blip r:embed="rId7"/>
+                    <a:blip r:embed="rId8"/>
                     <a:stretch>
                       <a:fillRect/>
                     </a:stretch>
@@ -295,6 +333,7 @@
         <w:rPr>
           <w:b/>
           <w:bCs/>
+          <w:noProof/>
         </w:rPr>
         <w:drawing>
           <wp:inline distT="0" distB="0" distL="0" distR="0" wp14:anchorId="41BD1987" wp14:editId="719F938C">
@@ -312,7 +351,7 @@
                     <pic:cNvPicPr/>
                   </pic:nvPicPr>
                   <pic:blipFill>
-                    <a:blip r:embed="rId8"/>
+                    <a:blip r:embed="rId9"/>
                     <a:stretch>
                       <a:fillRect/>
                     </a:stretch>
@@ -1260,6 +1299,41 @@
       <w:spacing w:val="5"/>
     </w:rPr>
   </w:style>
+  <w:style w:type="character" w:styleId="Hyperlink">
+    <w:name w:val="Hyperlink"/>
+    <w:basedOn w:val="DefaultParagraphFont"/>
+    <w:uiPriority w:val="99"/>
+    <w:unhideWhenUsed/>
+    <w:rsid w:val="00B330A5"/>
+    <w:rPr>
+      <w:color w:val="467886" w:themeColor="hyperlink"/>
+      <w:u w:val="single"/>
+    </w:rPr>
+  </w:style>
+  <w:style w:type="character" w:styleId="UnresolvedMention">
+    <w:name w:val="Unresolved Mention"/>
+    <w:basedOn w:val="DefaultParagraphFont"/>
+    <w:uiPriority w:val="99"/>
+    <w:semiHidden/>
+    <w:unhideWhenUsed/>
+    <w:rsid w:val="00B330A5"/>
+    <w:rPr>
+      <w:color w:val="605E5C"/>
+      <w:shd w:val="clear" w:color="auto" w:fill="E1DFDD"/>
+    </w:rPr>
+  </w:style>
+  <w:style w:type="character" w:styleId="FollowedHyperlink">
+    <w:name w:val="FollowedHyperlink"/>
+    <w:basedOn w:val="DefaultParagraphFont"/>
+    <w:uiPriority w:val="99"/>
+    <w:semiHidden/>
+    <w:unhideWhenUsed/>
+    <w:rsid w:val="00B330A5"/>
+    <w:rPr>
+      <w:color w:val="96607D" w:themeColor="followedHyperlink"/>
+      <w:u w:val="single"/>
+    </w:rPr>
+  </w:style>
 </w:styles>
 </file>
 

</xml_diff>